<commit_message>
update Lab. of Electronics
</commit_message>
<xml_diff>
--- a/2024_Jun_Electronics_Lab/B11102112_Chiajui Lee_Lab. of Electronics_CH3_OPA adder.docx
+++ b/2024_Jun_Electronics_Lab/B11102112_Chiajui Lee_Lab. of Electronics_CH3_OPA adder.docx
@@ -171,6 +171,7 @@
           <w:sz w:val="24"/>
         </w:rPr>
       </w:pPr>
+      <w:bookmarkStart w:id="0" w:name="_Hlk195259584"/>
       <w:r>
         <w:rPr>
           <w:rFonts w:ascii="Times New Roman" w:hAnsi="Times New Roman" w:cs="Times New Roman"/>
@@ -197,6 +198,8 @@
           <w:sz w:val="24"/>
         </w:rPr>
       </w:pPr>
+      <w:bookmarkStart w:id="1" w:name="_Hlk195259600"/>
+      <w:bookmarkEnd w:id="0"/>
       <w:r>
         <w:rPr>
           <w:rFonts w:ascii="Times New Roman" w:hAnsi="Times New Roman" w:cs="Times New Roman"/>
@@ -263,6 +266,7 @@
         <w:t xml:space="preserve"> terminal of the OPA.</w:t>
       </w:r>
     </w:p>
+    <w:bookmarkEnd w:id="1"/>
     <w:p>
       <w:pPr>
         <w:pStyle w:val="ListParagraph"/>
@@ -344,16 +348,7 @@
           <w:sz w:val="24"/>
           <w:szCs w:val="24"/>
         </w:rPr>
-        <w:t>S</w:t>
-      </w:r>
-      <w:r>
-        <w:rPr>
-          <w:rFonts w:ascii="Times New Roman" w:hAnsi="Times New Roman" w:cs="Times New Roman"/>
-          <w:color w:val="000000" w:themeColor="text1"/>
-          <w:sz w:val="24"/>
-          <w:szCs w:val="24"/>
-        </w:rPr>
-        <w:t xml:space="preserve">umming amplifier </w:t>
+        <w:t xml:space="preserve">Summing amplifier </w:t>
       </w:r>
     </w:p>
     <w:p>
@@ -2508,6 +2503,7 @@
           <w:color w:val="000000" w:themeColor="text1"/>
         </w:rPr>
       </w:pPr>
+      <w:bookmarkStart w:id="11" w:name="_Hlk195260345"/>
       <w:r>
         <w:rPr>
           <w:rFonts w:ascii="Times New Roman" w:hAnsi="Times New Roman" w:cs="Times New Roman"/>
@@ -2516,6 +2512,7 @@
         <w:t>Questions and Discussion</w:t>
       </w:r>
     </w:p>
+    <w:bookmarkEnd w:id="11"/>
     <w:p>
       <w:pPr>
         <w:pStyle w:val="ListParagraph"/>
@@ -2577,13 +2574,6 @@
           <w:spacing w:val="-2"/>
         </w:rPr>
         <w:tab/>
-      </w:r>
-      <w:r>
-        <w:rPr>
-          <w:rFonts w:ascii="Times New Roman" w:hAnsi="Times New Roman" w:cs="Times New Roman"/>
-          <w:color w:val="000000" w:themeColor="text1"/>
-          <w:spacing w:val="-2"/>
-        </w:rPr>
         <w:t>The output voltage of an OPA summing amplifier using </w:t>
       </w:r>
       <w:r>
@@ -3128,6 +3118,9 @@
         <w:sz w:val="20"/>
       </w:rPr>
     </w:pPr>
+    <w:bookmarkStart w:id="2" w:name="OLE_LINK1"/>
+    <w:bookmarkStart w:id="3" w:name="OLE_LINK2"/>
+    <w:bookmarkStart w:id="4" w:name="_Hlk195259215"/>
     <w:r>
       <w:rPr>
         <w:noProof/>
@@ -3176,6 +3169,9 @@
                               <w:sz w:val="28"/>
                             </w:rPr>
                           </w:pPr>
+                          <w:bookmarkStart w:id="5" w:name="OLE_LINK3"/>
+                          <w:bookmarkStart w:id="6" w:name="OLE_LINK4"/>
+                          <w:bookmarkStart w:id="7" w:name="_Hlk195259228"/>
                           <w:r>
                             <w:rPr>
                               <w:rFonts w:ascii="Times New Roman" w:hAnsi="Times New Roman" w:cs="Times New Roman"/>
@@ -3195,6 +3191,9 @@
                             <w:t xml:space="preserve">Electronics </w:t>
                           </w:r>
                         </w:p>
+                        <w:bookmarkEnd w:id="5"/>
+                        <w:bookmarkEnd w:id="6"/>
+                        <w:bookmarkEnd w:id="7"/>
                         <w:p>
                           <w:pPr>
                             <w:spacing w:line="320" w:lineRule="exact"/>
@@ -3237,6 +3236,9 @@
                         <w:sz w:val="28"/>
                       </w:rPr>
                     </w:pPr>
+                    <w:bookmarkStart w:id="8" w:name="OLE_LINK3"/>
+                    <w:bookmarkStart w:id="9" w:name="OLE_LINK4"/>
+                    <w:bookmarkStart w:id="10" w:name="_Hlk195259228"/>
                     <w:r>
                       <w:rPr>
                         <w:rFonts w:ascii="Times New Roman" w:hAnsi="Times New Roman" w:cs="Times New Roman"/>
@@ -3256,6 +3258,9 @@
                       <w:t xml:space="preserve">Electronics </w:t>
                     </w:r>
                   </w:p>
+                  <w:bookmarkEnd w:id="8"/>
+                  <w:bookmarkEnd w:id="9"/>
+                  <w:bookmarkEnd w:id="10"/>
                   <w:p>
                     <w:pPr>
                       <w:spacing w:line="320" w:lineRule="exact"/>
@@ -3274,6 +3279,9 @@
         </mc:Fallback>
       </mc:AlternateContent>
     </w:r>
+    <w:bookmarkEnd w:id="2"/>
+    <w:bookmarkEnd w:id="3"/>
+    <w:bookmarkEnd w:id="4"/>
   </w:p>
 </w:hdr>
 </file>
@@ -5277,6 +5285,7 @@
   <w:style w:type="character" w:default="1" w:styleId="DefaultParagraphFont">
     <w:name w:val="Default Paragraph Font"/>
     <w:uiPriority w:val="1"/>
+    <w:semiHidden/>
     <w:unhideWhenUsed/>
   </w:style>
   <w:style w:type="table" w:default="1" w:styleId="TableNormal">

</xml_diff>